<commit_message>
Lägger till uppdaterat inehåll
</commit_message>
<xml_diff>
--- a/Innehåll Developer Tools.docx
+++ b/Innehåll Developer Tools.docx
@@ -43,12 +43,75 @@
       <w:pPr>
         <w:pStyle w:val="Liststycke"/>
         <w:numPr>
-          <w:ilvl w:val="0"/>
+          <w:ilvl w:val="1"/>
           <w:numId w:val="1"/>
         </w:numPr>
       </w:pPr>
-      <w:r>
-        <w:t>Hur använder jag det?</w:t>
+      <w:proofErr w:type="spellStart"/>
+      <w:r>
+        <w:t>Developer</w:t>
+      </w:r>
+      <w:proofErr w:type="spellEnd"/>
+      <w:r>
+        <w:t xml:space="preserve"> </w:t>
+      </w:r>
+      <w:proofErr w:type="spellStart"/>
+      <w:r>
+        <w:t>tools</w:t>
+      </w:r>
+      <w:proofErr w:type="spellEnd"/>
+    </w:p>
+    <w:p>
+      <w:pPr>
+        <w:pStyle w:val="Liststycke"/>
+        <w:numPr>
+          <w:ilvl w:val="1"/>
+          <w:numId w:val="1"/>
+        </w:numPr>
+      </w:pPr>
+      <w:proofErr w:type="spellStart"/>
+      <w:r>
+        <w:t>Developer</w:t>
+      </w:r>
+      <w:proofErr w:type="spellEnd"/>
+      <w:r>
+        <w:t xml:space="preserve"> edition</w:t>
+      </w:r>
+    </w:p>
+    <w:p>
+      <w:pPr>
+        <w:pStyle w:val="Liststycke"/>
+        <w:numPr>
+          <w:ilvl w:val="1"/>
+          <w:numId w:val="1"/>
+        </w:numPr>
+      </w:pPr>
+      <w:r>
+        <w:t>CSS</w:t>
+      </w:r>
+    </w:p>
+    <w:p>
+      <w:pPr>
+        <w:pStyle w:val="Liststycke"/>
+        <w:numPr>
+          <w:ilvl w:val="1"/>
+          <w:numId w:val="1"/>
+        </w:numPr>
+      </w:pPr>
+      <w:r>
+        <w:t>JS</w:t>
+      </w:r>
+    </w:p>
+    <w:p>
+      <w:pPr>
+        <w:pStyle w:val="Liststycke"/>
+        <w:numPr>
+          <w:ilvl w:val="1"/>
+          <w:numId w:val="1"/>
+        </w:numPr>
+      </w:pPr>
+      <w:r>
+        <w:t>Server</w:t>
       </w:r>
     </w:p>
     <w:p>
@@ -60,7 +123,43 @@
         </w:numPr>
       </w:pPr>
       <w:r>
-        <w:t>Varför skall jag använda det?</w:t>
+        <w:t>Hur använder jag det?</w:t>
+      </w:r>
+    </w:p>
+    <w:p>
+      <w:pPr>
+        <w:pStyle w:val="Liststycke"/>
+        <w:numPr>
+          <w:ilvl w:val="1"/>
+          <w:numId w:val="1"/>
+        </w:numPr>
+      </w:pPr>
+      <w:r>
+        <w:t>CSS +</w:t>
+      </w:r>
+    </w:p>
+    <w:p>
+      <w:pPr>
+        <w:pStyle w:val="Liststycke"/>
+        <w:numPr>
+          <w:ilvl w:val="1"/>
+          <w:numId w:val="1"/>
+        </w:numPr>
+      </w:pPr>
+      <w:r>
+        <w:t>JS +</w:t>
+      </w:r>
+    </w:p>
+    <w:p>
+      <w:pPr>
+        <w:pStyle w:val="Liststycke"/>
+        <w:numPr>
+          <w:ilvl w:val="1"/>
+          <w:numId w:val="1"/>
+        </w:numPr>
+      </w:pPr>
+      <w:r>
+        <w:t>Server +</w:t>
       </w:r>
     </w:p>
     <w:p>
@@ -72,6 +171,18 @@
         </w:numPr>
       </w:pPr>
       <w:r>
+        <w:t>Varför skall jag använda det?</w:t>
+      </w:r>
+    </w:p>
+    <w:p>
+      <w:pPr>
+        <w:pStyle w:val="Liststycke"/>
+        <w:numPr>
+          <w:ilvl w:val="0"/>
+          <w:numId w:val="1"/>
+        </w:numPr>
+      </w:pPr>
+      <w:r>
         <w:t>Hur skaffar jag det?</w:t>
       </w:r>
     </w:p>
@@ -82,34 +193,135 @@
       <w:r>
         <w:t xml:space="preserve">Vad är det? </w:t>
       </w:r>
-    </w:p>
-    <w:p>
+      <w:r>
+        <w:t>/Index.html</w:t>
+      </w:r>
+    </w:p>
+    <w:p>
+      <w:proofErr w:type="spellStart"/>
       <w:r>
         <w:t>Developer</w:t>
       </w:r>
+      <w:proofErr w:type="spellEnd"/>
+      <w:r>
+        <w:t xml:space="preserve"> Tools är ett verktyg framtaget av Mozilla </w:t>
+      </w:r>
+      <w:proofErr w:type="spellStart"/>
+      <w:r>
+        <w:t>developer</w:t>
+      </w:r>
+      <w:proofErr w:type="spellEnd"/>
       <w:r>
         <w:t xml:space="preserve"> </w:t>
       </w:r>
-      <w:r>
-        <w:t xml:space="preserve">tools är ett tillägg i Mozila’s webläsare </w:t>
-      </w:r>
-      <w:r>
-        <w:t xml:space="preserve">Firefox och Firefox developer edition. Det låter dig </w:t>
-      </w:r>
-      <w:r>
-        <w:t xml:space="preserve">bland annat redigera css filer </w:t>
-      </w:r>
-      <w:r>
-        <w:t xml:space="preserve">på ett enkelt och smidigt vis </w:t>
-      </w:r>
-      <w:r>
-        <w:t xml:space="preserve">genom att låta dig förhandsgranska ändringarna live, istället för att man skall behöva spara och uppdatera websdan för att se sina ändringar. Det finns även en inbyggd avslutare för JavaScript </w:t>
-      </w:r>
-      <w:r>
-        <w:t>och andra viktiga funktioner.</w:t>
+      <w:proofErr w:type="spellStart"/>
+      <w:r>
+        <w:t>network</w:t>
+      </w:r>
+      <w:proofErr w:type="spellEnd"/>
+      <w:r>
+        <w:t xml:space="preserve"> och är tänkt för dig som utvecklare, vilket hörs på namnet. </w:t>
+      </w:r>
+      <w:r>
+        <w:t xml:space="preserve">Verktyget kommer inbyggd i </w:t>
+      </w:r>
+      <w:proofErr w:type="spellStart"/>
+      <w:r>
+        <w:t>Firefox</w:t>
+      </w:r>
+      <w:proofErr w:type="spellEnd"/>
+      <w:r>
+        <w:t xml:space="preserve"> </w:t>
+      </w:r>
+      <w:proofErr w:type="spellStart"/>
+      <w:r>
+        <w:t>Developer</w:t>
+      </w:r>
+      <w:proofErr w:type="spellEnd"/>
+      <w:r>
+        <w:t xml:space="preserve"> edition men finns även att ladda ned till </w:t>
       </w:r>
       <w:bookmarkStart w:id="0" w:name="_GoBack"/>
       <w:bookmarkEnd w:id="0"/>
+    </w:p>
+    <w:p/>
+    <w:p>
+      <w:proofErr w:type="spellStart"/>
+      <w:r>
+        <w:t>Developer</w:t>
+      </w:r>
+      <w:proofErr w:type="spellEnd"/>
+      <w:r>
+        <w:t xml:space="preserve"> </w:t>
+      </w:r>
+      <w:r>
+        <w:t>T</w:t>
+      </w:r>
+      <w:r>
+        <w:t xml:space="preserve">ools är ett tillägg i </w:t>
+      </w:r>
+      <w:proofErr w:type="spellStart"/>
+      <w:r>
+        <w:t>Mozila’s</w:t>
+      </w:r>
+      <w:proofErr w:type="spellEnd"/>
+      <w:r>
+        <w:t xml:space="preserve"> webläsare </w:t>
+      </w:r>
+      <w:proofErr w:type="spellStart"/>
+      <w:r>
+        <w:t>Firefox</w:t>
+      </w:r>
+      <w:proofErr w:type="spellEnd"/>
+      <w:r>
+        <w:t xml:space="preserve"> och </w:t>
+      </w:r>
+      <w:proofErr w:type="spellStart"/>
+      <w:r>
+        <w:t>Firefox</w:t>
+      </w:r>
+      <w:proofErr w:type="spellEnd"/>
+      <w:r>
+        <w:t xml:space="preserve"> </w:t>
+      </w:r>
+      <w:proofErr w:type="spellStart"/>
+      <w:r>
+        <w:t>developer</w:t>
+      </w:r>
+      <w:proofErr w:type="spellEnd"/>
+      <w:r>
+        <w:t xml:space="preserve"> edition. Det låter dig </w:t>
+      </w:r>
+      <w:r>
+        <w:t xml:space="preserve">bland annat redigera </w:t>
+      </w:r>
+      <w:r>
+        <w:t>CSS</w:t>
+      </w:r>
+      <w:r>
+        <w:t xml:space="preserve"> filer </w:t>
+      </w:r>
+      <w:r>
+        <w:t xml:space="preserve">på ett enkelt och smidigt vis </w:t>
+      </w:r>
+      <w:r>
+        <w:t>genom att låta dig f</w:t>
+      </w:r>
+      <w:r>
+        <w:t>örhandsgranska ändringarna live.</w:t>
+      </w:r>
+      <w:r>
+        <w:t xml:space="preserve"> </w:t>
+      </w:r>
+      <w:r>
+        <w:t>Detta är en definitiv fördel då man slipper spara och uppdatera sin sida varige gång man vill ändra något.</w:t>
+      </w:r>
+      <w:r>
+        <w:t xml:space="preserve"> Det finns även en inbyggd avslutare för JavaScript </w:t>
+      </w:r>
+      <w:r>
+        <w:t xml:space="preserve">där du kan kontrollera att din kod utförs korrekt och även en konsol där du kan skriva kommandon till dina script. </w:t>
+      </w:r>
     </w:p>
     <w:sectPr>
       <w:pgSz w:w="11906" w:h="16838"/>
@@ -139,7 +351,7 @@
         <w:rFonts w:hint="default"/>
       </w:rPr>
     </w:lvl>
-    <w:lvl w:ilvl="1" w:tplc="041D0019" w:tentative="1">
+    <w:lvl w:ilvl="1" w:tplc="041D0019">
       <w:start w:val="1"/>
       <w:numFmt w:val="lowerLetter"/>
       <w:lvlText w:val="%2."/>

</xml_diff>

<commit_message>
Lägger upp nytt inehåll
</commit_message>
<xml_diff>
--- a/Innehåll Developer Tools.docx
+++ b/Innehåll Developer Tools.docx
@@ -118,6 +118,18 @@
       <w:pPr>
         <w:pStyle w:val="Liststycke"/>
         <w:numPr>
+          <w:ilvl w:val="1"/>
+          <w:numId w:val="1"/>
+        </w:numPr>
+      </w:pPr>
+      <w:r>
+        <w:t>Mobilt</w:t>
+      </w:r>
+    </w:p>
+    <w:p>
+      <w:pPr>
+        <w:pStyle w:val="Liststycke"/>
+        <w:numPr>
           <w:ilvl w:val="0"/>
           <w:numId w:val="1"/>
         </w:numPr>
@@ -166,13 +178,15 @@
       <w:pPr>
         <w:pStyle w:val="Liststycke"/>
         <w:numPr>
-          <w:ilvl w:val="0"/>
+          <w:ilvl w:val="1"/>
           <w:numId w:val="1"/>
         </w:numPr>
       </w:pPr>
       <w:r>
-        <w:t>Varför skall jag använda det?</w:t>
-      </w:r>
+        <w:t>Mobilt +</w:t>
+      </w:r>
+      <w:bookmarkStart w:id="0" w:name="_GoBack"/>
+      <w:bookmarkEnd w:id="0"/>
     </w:p>
     <w:p>
       <w:pPr>
@@ -183,6 +197,18 @@
         </w:numPr>
       </w:pPr>
       <w:r>
+        <w:t>Varför skall jag använda det?</w:t>
+      </w:r>
+    </w:p>
+    <w:p>
+      <w:pPr>
+        <w:pStyle w:val="Liststycke"/>
+        <w:numPr>
+          <w:ilvl w:val="0"/>
+          <w:numId w:val="1"/>
+        </w:numPr>
+      </w:pPr>
+      <w:r>
         <w:t>Hur skaffar jag det?</w:t>
       </w:r>
     </w:p>
@@ -241,8 +267,6 @@
       <w:r>
         <w:t xml:space="preserve"> edition men finns även att ladda ned till </w:t>
       </w:r>
-      <w:bookmarkStart w:id="0" w:name="_GoBack"/>
-      <w:bookmarkEnd w:id="0"/>
     </w:p>
     <w:p/>
     <w:p>

</xml_diff>

<commit_message>
Mer inehåll för index.html
</commit_message>
<xml_diff>
--- a/Innehåll Developer Tools.docx
+++ b/Innehåll Developer Tools.docx
@@ -24,7 +24,10 @@
         <w:pStyle w:val="Underrubrik"/>
       </w:pPr>
       <w:r>
-        <w:t>Frågeställningar:</w:t>
+        <w:t>Områden</w:t>
+      </w:r>
+      <w:r>
+        <w:t>:</w:t>
       </w:r>
     </w:p>
     <w:p>
@@ -47,305 +50,279 @@
           <w:numId w:val="1"/>
         </w:numPr>
       </w:pPr>
-      <w:proofErr w:type="spellStart"/>
-      <w:r>
-        <w:t>Developer</w:t>
-      </w:r>
-      <w:proofErr w:type="spellEnd"/>
+      <w:r>
+        <w:t>Developer tools</w:t>
+      </w:r>
+      <w:r>
+        <w:t>/</w:t>
+      </w:r>
+      <w:r>
+        <w:t>Developer edition</w:t>
+      </w:r>
+    </w:p>
+    <w:p>
+      <w:pPr>
+        <w:pStyle w:val="Liststycke"/>
+        <w:numPr>
+          <w:ilvl w:val="1"/>
+          <w:numId w:val="1"/>
+        </w:numPr>
+      </w:pPr>
+      <w:r>
+        <w:t>CSS</w:t>
+      </w:r>
+    </w:p>
+    <w:p>
+      <w:pPr>
+        <w:pStyle w:val="Liststycke"/>
+        <w:numPr>
+          <w:ilvl w:val="1"/>
+          <w:numId w:val="1"/>
+        </w:numPr>
+      </w:pPr>
+      <w:r>
+        <w:t>JS</w:t>
+      </w:r>
+    </w:p>
+    <w:p>
+      <w:pPr>
+        <w:pStyle w:val="Liststycke"/>
+        <w:numPr>
+          <w:ilvl w:val="1"/>
+          <w:numId w:val="1"/>
+        </w:numPr>
+      </w:pPr>
+      <w:r>
+        <w:t>Server</w:t>
+      </w:r>
+    </w:p>
+    <w:p>
+      <w:pPr>
+        <w:pStyle w:val="Liststycke"/>
+        <w:numPr>
+          <w:ilvl w:val="1"/>
+          <w:numId w:val="1"/>
+        </w:numPr>
+      </w:pPr>
+      <w:r>
+        <w:t>Mobilt</w:t>
+      </w:r>
+    </w:p>
+    <w:p>
+      <w:pPr>
+        <w:pStyle w:val="Liststycke"/>
+        <w:numPr>
+          <w:ilvl w:val="0"/>
+          <w:numId w:val="1"/>
+        </w:numPr>
+      </w:pPr>
+      <w:r>
+        <w:t>Hur använder jag det?</w:t>
+      </w:r>
+    </w:p>
+    <w:p>
+      <w:pPr>
+        <w:pStyle w:val="Liststycke"/>
+        <w:numPr>
+          <w:ilvl w:val="1"/>
+          <w:numId w:val="1"/>
+        </w:numPr>
+      </w:pPr>
+      <w:r>
+        <w:t>CSS +</w:t>
+      </w:r>
+    </w:p>
+    <w:p>
+      <w:pPr>
+        <w:pStyle w:val="Liststycke"/>
+        <w:numPr>
+          <w:ilvl w:val="1"/>
+          <w:numId w:val="1"/>
+        </w:numPr>
+      </w:pPr>
+      <w:r>
+        <w:t>JS +</w:t>
+      </w:r>
+    </w:p>
+    <w:p>
+      <w:pPr>
+        <w:pStyle w:val="Liststycke"/>
+        <w:numPr>
+          <w:ilvl w:val="1"/>
+          <w:numId w:val="1"/>
+        </w:numPr>
+      </w:pPr>
+      <w:r>
+        <w:t>Server +</w:t>
+      </w:r>
+    </w:p>
+    <w:p>
+      <w:pPr>
+        <w:pStyle w:val="Liststycke"/>
+        <w:numPr>
+          <w:ilvl w:val="1"/>
+          <w:numId w:val="1"/>
+        </w:numPr>
+      </w:pPr>
+      <w:r>
+        <w:t>Mobilt +</w:t>
+      </w:r>
+    </w:p>
+    <w:p>
+      <w:pPr>
+        <w:pStyle w:val="Liststycke"/>
+        <w:numPr>
+          <w:ilvl w:val="0"/>
+          <w:numId w:val="1"/>
+        </w:numPr>
+      </w:pPr>
+      <w:r>
+        <w:t>Varför skall jag använda det?</w:t>
+      </w:r>
+    </w:p>
+    <w:p>
+      <w:pPr>
+        <w:pStyle w:val="Liststycke"/>
+        <w:numPr>
+          <w:ilvl w:val="0"/>
+          <w:numId w:val="1"/>
+        </w:numPr>
+      </w:pPr>
+      <w:r>
+        <w:t>Hur skaffar jag det?</w:t>
+      </w:r>
+    </w:p>
+    <w:p>
+      <w:pPr>
+        <w:pStyle w:val="Liststycke"/>
+        <w:numPr>
+          <w:ilvl w:val="1"/>
+          <w:numId w:val="1"/>
+        </w:numPr>
+      </w:pPr>
+      <w:r>
+        <w:t>Guide</w:t>
+      </w:r>
+    </w:p>
+    <w:p>
+      <w:pPr>
+        <w:pStyle w:val="Liststycke"/>
+        <w:numPr>
+          <w:ilvl w:val="1"/>
+          <w:numId w:val="1"/>
+        </w:numPr>
+      </w:pPr>
+      <w:r>
+        <w:t>Nedladdningsknapp</w:t>
+      </w:r>
+    </w:p>
+    <w:p>
+      <w:pPr>
+        <w:pStyle w:val="Rubrik2"/>
+      </w:pPr>
+      <w:r>
+        <w:t xml:space="preserve">Vad är det? </w:t>
+      </w:r>
+      <w:r>
+        <w:t>/</w:t>
+      </w:r>
+      <w:r>
+        <w:t>i</w:t>
+      </w:r>
+      <w:r>
+        <w:t>ndex.html</w:t>
+      </w:r>
+    </w:p>
+    <w:p>
+      <w:r>
+        <w:t>Developer Tools är et</w:t>
+      </w:r>
+      <w:r>
+        <w:t>t verktyg framtaget av Mozilla Developer N</w:t>
+      </w:r>
+      <w:r>
+        <w:t>etwork</w:t>
+      </w:r>
+      <w:r>
+        <w:t xml:space="preserve"> eller MDN. Verktyget</w:t>
+      </w:r>
+      <w:r>
+        <w:t xml:space="preserve"> är tänkt för dig som utvecklare, vilket hörs på namnet. </w:t>
+      </w:r>
+      <w:r>
+        <w:t xml:space="preserve">Verktyget kommer inbyggd i Firefox Developer edition </w:t>
+      </w:r>
+      <w:r>
+        <w:t xml:space="preserve">och </w:t>
+      </w:r>
+      <w:r>
+        <w:t>vanliga</w:t>
+      </w:r>
+      <w:r>
+        <w:t xml:space="preserve"> Firefox och du kommer åt det via inspektorn (högerklick -&gt; inspektera element). </w:t>
+      </w:r>
+      <w:r>
+        <w:t>Vi kommer ta en snabb titt på dessa verktyg nu men det kommer även mer detaljerade guider längre fram.</w:t>
+      </w:r>
+    </w:p>
+    <w:p>
+      <w:r>
+        <w:t xml:space="preserve">Ett utav dessa verktyg är en stileditor för CSS filer som låter dig redigera och skapa stilmallar direkti webbläsaren och se förändringarna live. Så slipper man spara dokumentet, växla fönster och sedan uppdatera webläsaren varige gång du vill se något du ändrat. </w:t>
+      </w:r>
+      <w:r>
+        <w:t xml:space="preserve">Du växlar även enkelt mellan stilmallar som påverkar sidan, då inräknat </w:t>
+      </w:r>
+      <w:r>
+        <w:rPr>
+          <w:i/>
+        </w:rPr>
+        <w:t>inline css</w:t>
+      </w:r>
+      <w:r>
+        <w:t xml:space="preserve"> som en separat fil, med hjälp av ett fönster till höger om editorn. </w:t>
+      </w:r>
+    </w:p>
+    <w:p>
+      <w:r>
+        <w:t xml:space="preserve">En annan användbar funktion är en avslutare för Javascript. </w:t>
+      </w:r>
+      <w:r>
+        <w:t>Med denna kan</w:t>
+      </w:r>
+      <w:r>
+        <w:t xml:space="preserve"> du kan kontrollera att din</w:t>
+      </w:r>
+      <w:r>
+        <w:t>a</w:t>
+      </w:r>
       <w:r>
         <w:t xml:space="preserve"> </w:t>
       </w:r>
-      <w:proofErr w:type="spellStart"/>
-      <w:r>
-        <w:t>tools</w:t>
-      </w:r>
-      <w:proofErr w:type="spellEnd"/>
-    </w:p>
-    <w:p>
-      <w:pPr>
-        <w:pStyle w:val="Liststycke"/>
-        <w:numPr>
-          <w:ilvl w:val="1"/>
-          <w:numId w:val="1"/>
-        </w:numPr>
-      </w:pPr>
-      <w:proofErr w:type="spellStart"/>
-      <w:r>
-        <w:t>Developer</w:t>
-      </w:r>
-      <w:proofErr w:type="spellEnd"/>
-      <w:r>
-        <w:t xml:space="preserve"> edition</w:t>
-      </w:r>
-    </w:p>
-    <w:p>
-      <w:pPr>
-        <w:pStyle w:val="Liststycke"/>
-        <w:numPr>
-          <w:ilvl w:val="1"/>
-          <w:numId w:val="1"/>
-        </w:numPr>
-      </w:pPr>
-      <w:r>
-        <w:t>CSS</w:t>
-      </w:r>
-    </w:p>
-    <w:p>
-      <w:pPr>
-        <w:pStyle w:val="Liststycke"/>
-        <w:numPr>
-          <w:ilvl w:val="1"/>
-          <w:numId w:val="1"/>
-        </w:numPr>
-      </w:pPr>
-      <w:r>
-        <w:t>JS</w:t>
-      </w:r>
-    </w:p>
-    <w:p>
-      <w:pPr>
-        <w:pStyle w:val="Liststycke"/>
-        <w:numPr>
-          <w:ilvl w:val="1"/>
-          <w:numId w:val="1"/>
-        </w:numPr>
-      </w:pPr>
-      <w:r>
-        <w:t>Server</w:t>
-      </w:r>
-    </w:p>
-    <w:p>
-      <w:pPr>
-        <w:pStyle w:val="Liststycke"/>
-        <w:numPr>
-          <w:ilvl w:val="1"/>
-          <w:numId w:val="1"/>
-        </w:numPr>
-      </w:pPr>
-      <w:r>
-        <w:t>Mobilt</w:t>
-      </w:r>
-    </w:p>
-    <w:p>
-      <w:pPr>
-        <w:pStyle w:val="Liststycke"/>
-        <w:numPr>
-          <w:ilvl w:val="0"/>
-          <w:numId w:val="1"/>
-        </w:numPr>
-      </w:pPr>
-      <w:r>
-        <w:t>Hur använder jag det?</w:t>
-      </w:r>
-    </w:p>
-    <w:p>
-      <w:pPr>
-        <w:pStyle w:val="Liststycke"/>
-        <w:numPr>
-          <w:ilvl w:val="1"/>
-          <w:numId w:val="1"/>
-        </w:numPr>
-      </w:pPr>
-      <w:r>
-        <w:t>CSS +</w:t>
-      </w:r>
-    </w:p>
-    <w:p>
-      <w:pPr>
-        <w:pStyle w:val="Liststycke"/>
-        <w:numPr>
-          <w:ilvl w:val="1"/>
-          <w:numId w:val="1"/>
-        </w:numPr>
-      </w:pPr>
-      <w:r>
-        <w:t>JS +</w:t>
-      </w:r>
-    </w:p>
-    <w:p>
-      <w:pPr>
-        <w:pStyle w:val="Liststycke"/>
-        <w:numPr>
-          <w:ilvl w:val="1"/>
-          <w:numId w:val="1"/>
-        </w:numPr>
-      </w:pPr>
-      <w:r>
-        <w:t>Server +</w:t>
-      </w:r>
-    </w:p>
-    <w:p>
-      <w:pPr>
-        <w:pStyle w:val="Liststycke"/>
-        <w:numPr>
-          <w:ilvl w:val="1"/>
-          <w:numId w:val="1"/>
-        </w:numPr>
-      </w:pPr>
-      <w:r>
-        <w:t>Mobilt +</w:t>
+      <w:r>
+        <w:t xml:space="preserve">script och metoder utförs korrekt. Dr finns </w:t>
+      </w:r>
+      <w:r>
+        <w:t xml:space="preserve">även en konsol där </w:t>
+      </w:r>
+      <w:r>
+        <w:t>man</w:t>
+      </w:r>
+      <w:r>
+        <w:t xml:space="preserve"> kan skriva kommandon till </w:t>
+      </w:r>
+      <w:r>
+        <w:t xml:space="preserve">sina script för att enkelt debugga koden. </w:t>
+      </w:r>
+    </w:p>
+    <w:p>
+      <w:r>
+        <w:t xml:space="preserve">För responsiva sidor finns det ett väldigt bra verktyg inkluderat. </w:t>
+      </w:r>
+      <w:r>
+        <w:t xml:space="preserve">Man kan stimulera en mindre viewport </w:t>
       </w:r>
       <w:bookmarkStart w:id="0" w:name="_GoBack"/>
       <w:bookmarkEnd w:id="0"/>
-    </w:p>
-    <w:p>
-      <w:pPr>
-        <w:pStyle w:val="Liststycke"/>
-        <w:numPr>
-          <w:ilvl w:val="0"/>
-          <w:numId w:val="1"/>
-        </w:numPr>
-      </w:pPr>
-      <w:r>
-        <w:t>Varför skall jag använda det?</w:t>
-      </w:r>
-    </w:p>
-    <w:p>
-      <w:pPr>
-        <w:pStyle w:val="Liststycke"/>
-        <w:numPr>
-          <w:ilvl w:val="0"/>
-          <w:numId w:val="1"/>
-        </w:numPr>
-      </w:pPr>
-      <w:r>
-        <w:t>Hur skaffar jag det?</w:t>
-      </w:r>
-    </w:p>
-    <w:p>
-      <w:pPr>
-        <w:pStyle w:val="Rubrik2"/>
-      </w:pPr>
-      <w:r>
-        <w:t xml:space="preserve">Vad är det? </w:t>
-      </w:r>
-      <w:r>
-        <w:t>/Index.html</w:t>
-      </w:r>
-    </w:p>
-    <w:p>
-      <w:proofErr w:type="spellStart"/>
-      <w:r>
-        <w:t>Developer</w:t>
-      </w:r>
-      <w:proofErr w:type="spellEnd"/>
-      <w:r>
-        <w:t xml:space="preserve"> Tools är ett verktyg framtaget av Mozilla </w:t>
-      </w:r>
-      <w:proofErr w:type="spellStart"/>
-      <w:r>
-        <w:t>developer</w:t>
-      </w:r>
-      <w:proofErr w:type="spellEnd"/>
-      <w:r>
-        <w:t xml:space="preserve"> </w:t>
-      </w:r>
-      <w:proofErr w:type="spellStart"/>
-      <w:r>
-        <w:t>network</w:t>
-      </w:r>
-      <w:proofErr w:type="spellEnd"/>
-      <w:r>
-        <w:t xml:space="preserve"> och är tänkt för dig som utvecklare, vilket hörs på namnet. </w:t>
-      </w:r>
-      <w:r>
-        <w:t xml:space="preserve">Verktyget kommer inbyggd i </w:t>
-      </w:r>
-      <w:proofErr w:type="spellStart"/>
-      <w:r>
-        <w:t>Firefox</w:t>
-      </w:r>
-      <w:proofErr w:type="spellEnd"/>
-      <w:r>
-        <w:t xml:space="preserve"> </w:t>
-      </w:r>
-      <w:proofErr w:type="spellStart"/>
-      <w:r>
-        <w:t>Developer</w:t>
-      </w:r>
-      <w:proofErr w:type="spellEnd"/>
-      <w:r>
-        <w:t xml:space="preserve"> edition men finns även att ladda ned till </w:t>
-      </w:r>
-    </w:p>
-    <w:p/>
-    <w:p>
-      <w:proofErr w:type="spellStart"/>
-      <w:r>
-        <w:t>Developer</w:t>
-      </w:r>
-      <w:proofErr w:type="spellEnd"/>
-      <w:r>
-        <w:t xml:space="preserve"> </w:t>
-      </w:r>
-      <w:r>
-        <w:t>T</w:t>
-      </w:r>
-      <w:r>
-        <w:t xml:space="preserve">ools är ett tillägg i </w:t>
-      </w:r>
-      <w:proofErr w:type="spellStart"/>
-      <w:r>
-        <w:t>Mozila’s</w:t>
-      </w:r>
-      <w:proofErr w:type="spellEnd"/>
-      <w:r>
-        <w:t xml:space="preserve"> webläsare </w:t>
-      </w:r>
-      <w:proofErr w:type="spellStart"/>
-      <w:r>
-        <w:t>Firefox</w:t>
-      </w:r>
-      <w:proofErr w:type="spellEnd"/>
-      <w:r>
-        <w:t xml:space="preserve"> och </w:t>
-      </w:r>
-      <w:proofErr w:type="spellStart"/>
-      <w:r>
-        <w:t>Firefox</w:t>
-      </w:r>
-      <w:proofErr w:type="spellEnd"/>
-      <w:r>
-        <w:t xml:space="preserve"> </w:t>
-      </w:r>
-      <w:proofErr w:type="spellStart"/>
-      <w:r>
-        <w:t>developer</w:t>
-      </w:r>
-      <w:proofErr w:type="spellEnd"/>
-      <w:r>
-        <w:t xml:space="preserve"> edition. Det låter dig </w:t>
-      </w:r>
-      <w:r>
-        <w:t xml:space="preserve">bland annat redigera </w:t>
-      </w:r>
-      <w:r>
-        <w:t>CSS</w:t>
-      </w:r>
-      <w:r>
-        <w:t xml:space="preserve"> filer </w:t>
-      </w:r>
-      <w:r>
-        <w:t xml:space="preserve">på ett enkelt och smidigt vis </w:t>
-      </w:r>
-      <w:r>
-        <w:t>genom att låta dig f</w:t>
-      </w:r>
-      <w:r>
-        <w:t>örhandsgranska ändringarna live.</w:t>
-      </w:r>
-      <w:r>
-        <w:t xml:space="preserve"> </w:t>
-      </w:r>
-      <w:r>
-        <w:t>Detta är en definitiv fördel då man slipper spara och uppdatera sin sida varige gång man vill ändra något.</w:t>
-      </w:r>
-      <w:r>
-        <w:t xml:space="preserve"> Det finns även en inbyggd avslutare för JavaScript </w:t>
-      </w:r>
-      <w:r>
-        <w:t xml:space="preserve">där du kan kontrollera att din kod utförs korrekt och även en konsol där du kan skriva kommandon till dina script. </w:t>
-      </w:r>
     </w:p>
     <w:sectPr>
       <w:pgSz w:w="11906" w:h="16838"/>

</xml_diff>